<commit_message>
Update System Design V2 - Storage Engine
We found PG doesn't work with MultiPAXOS, we should abondon the PG
concept.

System Desgin V2 is failed.

Signed-off-by: Dong Yuan <yuandong1222@gmail.com>
</commit_message>
<xml_diff>
--- a/doc/SystemDesignV2/01.CoolCeph系统设计V2：00.目录.docx
+++ b/doc/SystemDesignV2/01.CoolCeph系统设计V2：00.目录.docx
@@ -128,8 +128,6 @@
       <w:pPr>
         <w:pStyle w:val="Heading1"/>
       </w:pPr>
-      <w:bookmarkStart w:id="0" w:name="_GoBack"/>
-      <w:bookmarkEnd w:id="0"/>
       <w:r>
         <w:rPr>
           <w:rFonts w:hint="eastAsia"/>
@@ -146,7 +144,15 @@
         <w:rPr>
           <w:rFonts w:hint="eastAsia"/>
         </w:rPr>
-        <w:t>本地引擎</w:t>
+        <w:t>存储</w:t>
+      </w:r>
+      <w:bookmarkStart w:id="0" w:name="_GoBack"/>
+      <w:bookmarkEnd w:id="0"/>
+      <w:r>
+        <w:rPr>
+          <w:rFonts w:hint="eastAsia"/>
+        </w:rPr>
+        <w:t>引擎</w:t>
       </w:r>
     </w:p>
     <w:p>

</xml_diff>